<commit_message>
Lighthouse Performance & Accessibility Update
- Changed all media to .webp
- Added missing alt text
- Defined some image width and height
</commit_message>
<xml_diff>
--- a/Sem 2 - S2 - Web Development .docx
+++ b/Sem 2 - S2 - Web Development .docx
@@ -116,7 +116,40 @@
     </w:p>
     <w:p>
       <w:r>
-        <w:t xml:space="preserve">A smaller issue is the </w:t>
+        <w:t xml:space="preserve">Another issue with my website is the functionality of the “Dark Mode” button, present on the home page. This button does work but only changes the colour of a single element, rather than every </w:t>
+      </w:r>
+      <w:r>
+        <w:lastRenderedPageBreak/>
+        <w:t>element on the page</w:t>
+      </w:r>
+      <w:r>
+        <w:t>. In future, this button will change the colour of all elements on the page, and also save</w:t>
+      </w:r>
+      <w:r>
+        <w:t xml:space="preserve"> when moving across to other pages. For example, if dark mode is turned off on the home page, this should also reflect when moving to the ‘Media’ page</w:t>
+      </w:r>
+      <w:r>
+        <w:t xml:space="preserve"> – which is not currently the case.</w:t>
+      </w:r>
+    </w:p>
+    <w:p>
+      <w:r>
+        <w:t>A</w:t>
+      </w:r>
+      <w:r>
+        <w:t xml:space="preserve">nother issue present on the website is on the ‘Planner’ page. </w:t>
+      </w:r>
+      <w:r>
+        <w:t>This page lacks interactivity and has several issues including image sizing and button positioning. If I were to do this again, I would like to add more interactivity with the user</w:t>
+      </w:r>
+      <w:r>
+        <w:t xml:space="preserve">. I would like to add the pen tool as a single button with drop downs </w:t>
+      </w:r>
+      <w:r>
+        <w:t xml:space="preserve">to control both colour and pen size. I would also like the ability for the user to drag and drop images from an image hotbar that could reflect things like gadget use or </w:t>
+      </w:r>
+      <w:r>
+        <w:t>player positions. I would also like to add a larger array of maps into the webpage to allow users to plan further on all maps available in Rainbow Six Siege.</w:t>
       </w:r>
     </w:p>
     <w:sectPr>

</xml_diff>